<commit_message>
Added new Problems faced and test results for a modified CNN model for ASL.
</commit_message>
<xml_diff>
--- a/Code/Problem We Faced/Problems we faced.docx
+++ b/Code/Problem We Faced/Problems we faced.docx
@@ -9,11 +9,23 @@
           <w:ilvl w:val="0"/>
           <w:numId w:val="1"/>
         </w:numPr>
+        <w:rPr>
+          <w:sz w:val="28"/>
+          <w:szCs w:val="36"/>
+        </w:rPr>
       </w:pPr>
       <w:r>
+        <w:rPr>
+          <w:sz w:val="28"/>
+          <w:szCs w:val="36"/>
+        </w:rPr>
         <w:t>Had to create a python script to rename all the dataset image files</w:t>
       </w:r>
       <w:r>
+        <w:rPr>
+          <w:sz w:val="28"/>
+          <w:szCs w:val="36"/>
+        </w:rPr>
         <w:t xml:space="preserve"> for the BSL dataset.</w:t>
       </w:r>
     </w:p>
@@ -24,11 +36,23 @@
           <w:ilvl w:val="0"/>
           <w:numId w:val="1"/>
         </w:numPr>
+        <w:rPr>
+          <w:sz w:val="28"/>
+          <w:szCs w:val="36"/>
+        </w:rPr>
       </w:pPr>
       <w:r>
+        <w:rPr>
+          <w:sz w:val="28"/>
+          <w:szCs w:val="36"/>
+        </w:rPr>
         <w:t xml:space="preserve">Had to create a python script to mirror or flip some dataset images </w:t>
       </w:r>
       <w:r>
+        <w:rPr>
+          <w:sz w:val="28"/>
+          <w:szCs w:val="36"/>
+        </w:rPr>
         <w:t>for the BSL dataset.</w:t>
       </w:r>
     </w:p>
@@ -39,11 +63,23 @@
           <w:ilvl w:val="0"/>
           <w:numId w:val="1"/>
         </w:numPr>
+        <w:rPr>
+          <w:sz w:val="28"/>
+          <w:szCs w:val="36"/>
+        </w:rPr>
       </w:pPr>
       <w:r>
+        <w:rPr>
+          <w:sz w:val="28"/>
+          <w:szCs w:val="36"/>
+        </w:rPr>
         <w:t>Had to create a python script to crop images from different resolution and aspect ratios while centering on the foreground gestures</w:t>
       </w:r>
       <w:r>
+        <w:rPr>
+          <w:sz w:val="28"/>
+          <w:szCs w:val="36"/>
+        </w:rPr>
         <w:t xml:space="preserve"> for the BSL dataset.</w:t>
       </w:r>
     </w:p>
@@ -54,12 +90,40 @@
           <w:ilvl w:val="0"/>
           <w:numId w:val="1"/>
         </w:numPr>
+        <w:rPr>
+          <w:sz w:val="28"/>
+          <w:szCs w:val="36"/>
+        </w:rPr>
       </w:pPr>
       <w:r>
+        <w:rPr>
+          <w:sz w:val="28"/>
+          <w:szCs w:val="36"/>
+        </w:rPr>
         <w:t>For Batch Size 32 in VGG16, Exceeded GPU memory.</w:t>
       </w:r>
+    </w:p>
+    <w:p>
+      <w:pPr>
+        <w:pStyle w:val="ListParagraph"/>
+        <w:numPr>
+          <w:ilvl w:val="0"/>
+          <w:numId w:val="1"/>
+        </w:numPr>
+        <w:rPr>
+          <w:sz w:val="28"/>
+          <w:szCs w:val="36"/>
+        </w:rPr>
+      </w:pPr>
       <w:bookmarkStart w:id="0" w:name="_GoBack"/>
       <w:bookmarkEnd w:id="0"/>
+      <w:r>
+        <w:rPr>
+          <w:sz w:val="28"/>
+          <w:szCs w:val="36"/>
+        </w:rPr>
+        <w:t>Cropping images of different sizes from different sources was an issue.</w:t>
+      </w:r>
     </w:p>
     <w:sectPr>
       <w:pgSz w:w="12240" w:h="15840"/>

</xml_diff>

<commit_message>
Modified the Frame Capturing Script to capture every single frame of a video. Also Working on Videos in different Folder.
</commit_message>
<xml_diff>
--- a/Code/Problem We Faced/Problems we faced.docx
+++ b/Code/Problem We Faced/Problems we faced.docx
@@ -9,23 +9,11 @@
           <w:ilvl w:val="0"/>
           <w:numId w:val="1"/>
         </w:numPr>
-        <w:rPr>
-          <w:sz w:val="28"/>
-          <w:szCs w:val="36"/>
-        </w:rPr>
       </w:pPr>
       <w:r>
-        <w:rPr>
-          <w:sz w:val="28"/>
-          <w:szCs w:val="36"/>
-        </w:rPr>
         <w:t>Had to create a python script to rename all the dataset image files</w:t>
       </w:r>
       <w:r>
-        <w:rPr>
-          <w:sz w:val="28"/>
-          <w:szCs w:val="36"/>
-        </w:rPr>
         <w:t xml:space="preserve"> for the BSL dataset.</w:t>
       </w:r>
     </w:p>
@@ -36,23 +24,11 @@
           <w:ilvl w:val="0"/>
           <w:numId w:val="1"/>
         </w:numPr>
-        <w:rPr>
-          <w:sz w:val="28"/>
-          <w:szCs w:val="36"/>
-        </w:rPr>
       </w:pPr>
       <w:r>
-        <w:rPr>
-          <w:sz w:val="28"/>
-          <w:szCs w:val="36"/>
-        </w:rPr>
         <w:t xml:space="preserve">Had to create a python script to mirror or flip some dataset images </w:t>
       </w:r>
       <w:r>
-        <w:rPr>
-          <w:sz w:val="28"/>
-          <w:szCs w:val="36"/>
-        </w:rPr>
         <w:t>for the BSL dataset.</w:t>
       </w:r>
     </w:p>
@@ -63,23 +39,11 @@
           <w:ilvl w:val="0"/>
           <w:numId w:val="1"/>
         </w:numPr>
-        <w:rPr>
-          <w:sz w:val="28"/>
-          <w:szCs w:val="36"/>
-        </w:rPr>
       </w:pPr>
       <w:r>
-        <w:rPr>
-          <w:sz w:val="28"/>
-          <w:szCs w:val="36"/>
-        </w:rPr>
         <w:t>Had to create a python script to crop images from different resolution and aspect ratios while centering on the foreground gestures</w:t>
       </w:r>
       <w:r>
-        <w:rPr>
-          <w:sz w:val="28"/>
-          <w:szCs w:val="36"/>
-        </w:rPr>
         <w:t xml:space="preserve"> for the BSL dataset.</w:t>
       </w:r>
     </w:p>
@@ -90,40 +54,12 @@
           <w:ilvl w:val="0"/>
           <w:numId w:val="1"/>
         </w:numPr>
-        <w:rPr>
-          <w:sz w:val="28"/>
-          <w:szCs w:val="36"/>
-        </w:rPr>
       </w:pPr>
       <w:r>
-        <w:rPr>
-          <w:sz w:val="28"/>
-          <w:szCs w:val="36"/>
-        </w:rPr>
         <w:t>For Batch Size 32 in VGG16, Exceeded GPU memory.</w:t>
       </w:r>
-    </w:p>
-    <w:p>
-      <w:pPr>
-        <w:pStyle w:val="ListParagraph"/>
-        <w:numPr>
-          <w:ilvl w:val="0"/>
-          <w:numId w:val="1"/>
-        </w:numPr>
-        <w:rPr>
-          <w:sz w:val="28"/>
-          <w:szCs w:val="36"/>
-        </w:rPr>
-      </w:pPr>
       <w:bookmarkStart w:id="0" w:name="_GoBack"/>
       <w:bookmarkEnd w:id="0"/>
-      <w:r>
-        <w:rPr>
-          <w:sz w:val="28"/>
-          <w:szCs w:val="36"/>
-        </w:rPr>
-        <w:t>Cropping images of different sizes from different sources was an issue.</w:t>
-      </w:r>
     </w:p>
     <w:sectPr>
       <w:pgSz w:w="12240" w:h="15840"/>

</xml_diff>